<commit_message>
with Timon: added script for installing latex on server and created installation-guide
</commit_message>
<xml_diff>
--- a/webapp/docs/Documentation_Paperbulb_v1.docx
+++ b/webapp/docs/Documentation_Paperbulb_v1.docx
@@ -8,11 +8,32 @@
           <w:lang w:val="en-US"/>
         </w:rPr>
       </w:pPr>
-      <w:r>
-        <w:rPr>
-          <w:lang w:val="en-US"/>
-        </w:rPr>
-        <w:t xml:space="preserve">PaperBulb is web based </w:t>
+      <w:bookmarkStart w:id="0" w:name="_GoBack"/>
+      <w:proofErr w:type="spellStart"/>
+      <w:r>
+        <w:rPr>
+          <w:lang w:val="en-US"/>
+        </w:rPr>
+        <w:t>PaperBulb</w:t>
+      </w:r>
+      <w:proofErr w:type="spellEnd"/>
+      <w:r>
+        <w:rPr>
+          <w:lang w:val="en-US"/>
+        </w:rPr>
+        <w:t xml:space="preserve"> is </w:t>
+      </w:r>
+      <w:r>
+        <w:rPr>
+          <w:lang w:val="en-US"/>
+        </w:rPr>
+        <w:t xml:space="preserve">a </w:t>
+      </w:r>
+      <w:r>
+        <w:rPr>
+          <w:lang w:val="en-US"/>
+        </w:rPr>
+        <w:t xml:space="preserve">web based </w:t>
       </w:r>
       <w:r>
         <w:rPr>
@@ -40,6 +61,7 @@
         <w:t xml:space="preserve"> The different implemented functions are numbered for a better overview.</w:t>
       </w:r>
     </w:p>
+    <w:bookmarkEnd w:id="0"/>
     <w:p>
       <w:pPr>
         <w:rPr>
@@ -224,26 +246,48 @@
           <w:lang w:val="en-US"/>
         </w:rPr>
       </w:pPr>
-      <w:r>
-        <w:rPr>
-          <w:lang w:val="en-US"/>
-        </w:rPr>
-        <w:t>Github-Login</w:t>
-      </w:r>
-    </w:p>
-    <w:p>
-      <w:pPr>
-        <w:pStyle w:val="Listenabsatz"/>
-        <w:ind w:left="1080"/>
-        <w:rPr>
-          <w:lang w:val="en-US"/>
-        </w:rPr>
-      </w:pPr>
-      <w:r>
-        <w:rPr>
-          <w:lang w:val="en-US"/>
-        </w:rPr>
-        <w:t>In order to login successfully the user has to be currently logged in on github.com, when clicking on the “Github-Login”-button in order for it to work</w:t>
+      <w:proofErr w:type="spellStart"/>
+      <w:r>
+        <w:rPr>
+          <w:lang w:val="en-US"/>
+        </w:rPr>
+        <w:t>Github</w:t>
+      </w:r>
+      <w:proofErr w:type="spellEnd"/>
+      <w:r>
+        <w:rPr>
+          <w:lang w:val="en-US"/>
+        </w:rPr>
+        <w:t>-Login</w:t>
+      </w:r>
+    </w:p>
+    <w:p>
+      <w:pPr>
+        <w:pStyle w:val="Listenabsatz"/>
+        <w:ind w:left="1080"/>
+        <w:rPr>
+          <w:lang w:val="en-US"/>
+        </w:rPr>
+      </w:pPr>
+      <w:r>
+        <w:rPr>
+          <w:lang w:val="en-US"/>
+        </w:rPr>
+        <w:t>In order to login successfully the user has to be currently logged in on github.com, when clicking on the “</w:t>
+      </w:r>
+      <w:proofErr w:type="spellStart"/>
+      <w:r>
+        <w:rPr>
+          <w:lang w:val="en-US"/>
+        </w:rPr>
+        <w:t>Github</w:t>
+      </w:r>
+      <w:proofErr w:type="spellEnd"/>
+      <w:r>
+        <w:rPr>
+          <w:lang w:val="en-US"/>
+        </w:rPr>
+        <w:t>-Login”-button in order for it to work</w:t>
       </w:r>
     </w:p>
     <w:p>
@@ -575,7 +619,63 @@
         <w:rPr>
           <w:lang w:val="en-US"/>
         </w:rPr>
-        <w:t>When a publisher has entered a “Publicationname” and a “Authorname” and has selected the main "TeX file” and the corresponding “Other files” a publication can be uploaded. It might take a moment, be patient.</w:t>
+        <w:t>When a publisher has entered a “</w:t>
+      </w:r>
+      <w:proofErr w:type="spellStart"/>
+      <w:r>
+        <w:rPr>
+          <w:lang w:val="en-US"/>
+        </w:rPr>
+        <w:t>Publicationname</w:t>
+      </w:r>
+      <w:proofErr w:type="spellEnd"/>
+      <w:r>
+        <w:rPr>
+          <w:lang w:val="en-US"/>
+        </w:rPr>
+        <w:t xml:space="preserve">” and </w:t>
+      </w:r>
+      <w:proofErr w:type="gramStart"/>
+      <w:r>
+        <w:rPr>
+          <w:lang w:val="en-US"/>
+        </w:rPr>
+        <w:t>a</w:t>
+      </w:r>
+      <w:proofErr w:type="gramEnd"/>
+      <w:r>
+        <w:rPr>
+          <w:lang w:val="en-US"/>
+        </w:rPr>
+        <w:t xml:space="preserve"> “</w:t>
+      </w:r>
+      <w:proofErr w:type="spellStart"/>
+      <w:r>
+        <w:rPr>
+          <w:lang w:val="en-US"/>
+        </w:rPr>
+        <w:t>Authorname</w:t>
+      </w:r>
+      <w:proofErr w:type="spellEnd"/>
+      <w:r>
+        <w:rPr>
+          <w:lang w:val="en-US"/>
+        </w:rPr>
+        <w:t>” and has selected the main "</w:t>
+      </w:r>
+      <w:proofErr w:type="spellStart"/>
+      <w:r>
+        <w:rPr>
+          <w:lang w:val="en-US"/>
+        </w:rPr>
+        <w:t>TeX</w:t>
+      </w:r>
+      <w:proofErr w:type="spellEnd"/>
+      <w:r>
+        <w:rPr>
+          <w:lang w:val="en-US"/>
+        </w:rPr>
+        <w:t xml:space="preserve"> file” and the corresponding “Other files” a publication can be uploaded. It might take a moment, be patient.</w:t>
       </w:r>
     </w:p>
     <w:p>
@@ -628,8 +728,6 @@
         </w:rPr>
         <w:t>About</w:t>
       </w:r>
-      <w:bookmarkStart w:id="0" w:name="_GoBack"/>
-      <w:bookmarkEnd w:id="0"/>
     </w:p>
     <w:p>
       <w:pPr>
@@ -703,19 +801,7 @@
         <w:rPr>
           <w:lang w:val="en-US"/>
         </w:rPr>
-        <w:t xml:space="preserve"> in </w:t>
-      </w:r>
-      <w:r>
-        <w:rPr>
-          <w:lang w:val="en-US"/>
-        </w:rPr>
-        <w:t>downward order</w:t>
-      </w:r>
-      <w:r>
-        <w:rPr>
-          <w:lang w:val="en-US"/>
-        </w:rPr>
-        <w:t xml:space="preserve">. Select one by clicking on it and have fun reading </w:t>
+        <w:t xml:space="preserve"> in downward order. Select one by clicking on it and have fun reading </w:t>
       </w:r>
       <w:r>
         <w:rPr>
@@ -870,8 +956,16 @@
       <w:rPr>
         <w:lang w:val="en-US"/>
       </w:rPr>
-      <w:t xml:space="preserve"> Paperbulb</w:t>
+      <w:t xml:space="preserve"> </w:t>
     </w:r>
+    <w:proofErr w:type="spellStart"/>
+    <w:r>
+      <w:rPr>
+        <w:lang w:val="en-US"/>
+      </w:rPr>
+      <w:t>Paperbulb</w:t>
+    </w:r>
+    <w:proofErr w:type="spellEnd"/>
     <w:r>
       <w:rPr>
         <w:lang w:val="en-US"/>

</xml_diff>